<commit_message>
add gdb source file
</commit_message>
<xml_diff>
--- a/compile-32bit-libmockcpp-library.docx
+++ b/compile-32bit-libmockcpp-library.docx
@@ -5,7 +5,7 @@
     <w:p>
       <w:pPr>
         <w:rPr>
-          <w:rFonts w:eastAsiaTheme="minorEastAsia" w:hint="eastAsia"/>
+          <w:rFonts w:eastAsiaTheme="minorEastAsia"/>
         </w:rPr>
       </w:pPr>
       <w:r>
@@ -26,40 +26,24 @@
         </w:rPr>
         <w:t>的</w:t>
       </w:r>
-      <w:proofErr w:type="spellStart"/>
-      <w:r>
-        <w:rPr>
-          <w:rFonts w:eastAsiaTheme="minorEastAsia" w:hint="eastAsia"/>
-        </w:rPr>
-        <w:t>libmockcpp.</w:t>
-      </w:r>
-      <w:proofErr w:type="gramStart"/>
-      <w:r>
-        <w:rPr>
-          <w:rFonts w:eastAsiaTheme="minorEastAsia" w:hint="eastAsia"/>
-        </w:rPr>
-        <w:t>a</w:t>
-      </w:r>
-      <w:proofErr w:type="spellEnd"/>
-      <w:proofErr w:type="gramEnd"/>
-    </w:p>
-    <w:p>
-      <w:pPr>
-        <w:rPr>
-          <w:rFonts w:eastAsiaTheme="minorEastAsia" w:hint="eastAsia"/>
-        </w:rPr>
-      </w:pPr>
-      <w:r>
-        <w:rPr>
-          <w:rFonts w:eastAsiaTheme="minorEastAsia" w:hint="eastAsia"/>
-        </w:rPr>
-        <w:t>本文描述的</w:t>
-      </w:r>
-      <w:r>
-        <w:rPr>
-          <w:rFonts w:eastAsiaTheme="minorEastAsia" w:hint="eastAsia"/>
-        </w:rPr>
-        <w:t>是在</w:t>
+      <w:r>
+        <w:rPr>
+          <w:rFonts w:eastAsiaTheme="minorEastAsia" w:hint="eastAsia"/>
+        </w:rPr>
+        <w:t>libmockcpp.a</w:t>
+      </w:r>
+    </w:p>
+    <w:p>
+      <w:pPr>
+        <w:rPr>
+          <w:rFonts w:eastAsiaTheme="minorEastAsia"/>
+        </w:rPr>
+      </w:pPr>
+      <w:r>
+        <w:rPr>
+          <w:rFonts w:eastAsiaTheme="minorEastAsia" w:hint="eastAsia"/>
+        </w:rPr>
+        <w:t>本文描述的是在</w:t>
       </w:r>
       <w:r>
         <w:rPr>
@@ -97,14 +81,12 @@
         </w:rPr>
         <w:t>的</w:t>
       </w:r>
-      <w:proofErr w:type="spellStart"/>
       <w:r>
         <w:rPr>
           <w:rFonts w:eastAsiaTheme="minorEastAsia" w:hint="eastAsia"/>
         </w:rPr>
         <w:t>libmockcpp.a</w:t>
       </w:r>
-      <w:proofErr w:type="spellEnd"/>
       <w:r>
         <w:rPr>
           <w:rFonts w:eastAsiaTheme="minorEastAsia" w:hint="eastAsia"/>
@@ -121,7 +103,7 @@
     <w:p>
       <w:pPr>
         <w:rPr>
-          <w:rFonts w:eastAsiaTheme="minorEastAsia" w:hint="eastAsia"/>
+          <w:rFonts w:eastAsiaTheme="minorEastAsia"/>
         </w:rPr>
       </w:pPr>
       <w:r>
@@ -146,16 +128,53 @@
         <w:rPr>
           <w:rFonts w:eastAsiaTheme="minorEastAsia" w:hint="eastAsia"/>
         </w:rPr>
-        <w:t>libmockcpp.</w:t>
-      </w:r>
-      <w:proofErr w:type="gramStart"/>
-      <w:r>
-        <w:rPr>
-          <w:rFonts w:eastAsiaTheme="minorEastAsia" w:hint="eastAsia"/>
-        </w:rPr>
-        <w:t>a?</w:t>
-      </w:r>
-      <w:proofErr w:type="gramEnd"/>
+        <w:t>libmockcpp.a?64bit</w:t>
+      </w:r>
+      <w:r>
+        <w:rPr>
+          <w:rFonts w:eastAsiaTheme="minorEastAsia" w:hint="eastAsia"/>
+        </w:rPr>
+        <w:t>的不能用吗</w:t>
+      </w:r>
+      <w:r>
+        <w:rPr>
+          <w:rFonts w:eastAsiaTheme="minorEastAsia" w:hint="eastAsia"/>
+        </w:rPr>
+        <w:t>?</w:t>
+      </w:r>
+    </w:p>
+    <w:p>
+      <w:pPr>
+        <w:rPr>
+          <w:rFonts w:eastAsiaTheme="minorEastAsia"/>
+        </w:rPr>
+      </w:pPr>
+      <w:r>
+        <w:rPr>
+          <w:rFonts w:eastAsiaTheme="minorEastAsia" w:hint="eastAsia"/>
+        </w:rPr>
+        <w:t>由于被测</w:t>
+      </w:r>
+      <w:bookmarkStart w:id="0" w:name="_GoBack"/>
+      <w:bookmarkEnd w:id="0"/>
+      <w:r>
+        <w:rPr>
+          <w:rFonts w:eastAsiaTheme="minorEastAsia" w:hint="eastAsia"/>
+        </w:rPr>
+        <w:t>代码的目标主机是</w:t>
+      </w:r>
+      <w:r>
+        <w:rPr>
+          <w:rFonts w:eastAsiaTheme="minorEastAsia" w:hint="eastAsia"/>
+        </w:rPr>
+        <w:t>ARM32,</w:t>
+      </w:r>
+      <w:r>
+        <w:rPr>
+          <w:rFonts w:eastAsiaTheme="minorEastAsia" w:hint="eastAsia"/>
+        </w:rPr>
+        <w:t>使用</w:t>
+      </w:r>
       <w:r>
         <w:rPr>
           <w:rFonts w:eastAsiaTheme="minorEastAsia" w:hint="eastAsia"/>
@@ -166,59 +185,8 @@
         <w:rPr>
           <w:rFonts w:eastAsiaTheme="minorEastAsia" w:hint="eastAsia"/>
         </w:rPr>
-        <w:t>的不能用吗</w:t>
-      </w:r>
-      <w:r>
-        <w:rPr>
-          <w:rFonts w:eastAsiaTheme="minorEastAsia" w:hint="eastAsia"/>
-        </w:rPr>
-        <w:t>?</w:t>
-      </w:r>
-    </w:p>
-    <w:p>
-      <w:pPr>
-        <w:rPr>
-          <w:rFonts w:eastAsiaTheme="minorEastAsia" w:hint="eastAsia"/>
-        </w:rPr>
-      </w:pPr>
-      <w:r>
-        <w:rPr>
-          <w:rFonts w:eastAsiaTheme="minorEastAsia" w:hint="eastAsia"/>
-        </w:rPr>
-        <w:t>MBB</w:t>
-      </w:r>
-      <w:r>
-        <w:rPr>
-          <w:rFonts w:eastAsiaTheme="minorEastAsia" w:hint="eastAsia"/>
-        </w:rPr>
-        <w:t>代码的目标主机是</w:t>
-      </w:r>
-      <w:r>
-        <w:rPr>
-          <w:rFonts w:eastAsiaTheme="minorEastAsia" w:hint="eastAsia"/>
-        </w:rPr>
-        <w:t>ARM32,</w:t>
-      </w:r>
-      <w:r>
-        <w:rPr>
-          <w:rFonts w:eastAsiaTheme="minorEastAsia" w:hint="eastAsia"/>
-        </w:rPr>
-        <w:t>使用</w:t>
-      </w:r>
-      <w:r>
-        <w:rPr>
-          <w:rFonts w:eastAsiaTheme="minorEastAsia" w:hint="eastAsia"/>
-        </w:rPr>
-        <w:t>64bit</w:t>
-      </w:r>
-      <w:proofErr w:type="gramStart"/>
-      <w:r>
-        <w:rPr>
-          <w:rFonts w:eastAsiaTheme="minorEastAsia" w:hint="eastAsia"/>
-        </w:rPr>
         <w:t>的库做</w:t>
       </w:r>
-      <w:proofErr w:type="gramEnd"/>
       <w:r>
         <w:rPr>
           <w:rFonts w:eastAsiaTheme="minorEastAsia" w:hint="eastAsia"/>
@@ -247,13 +215,7 @@
         <w:rPr>
           <w:rFonts w:eastAsiaTheme="minorEastAsia" w:hint="eastAsia"/>
         </w:rPr>
-        <w:t>.</w:t>
-      </w:r>
-      <w:r>
-        <w:rPr>
-          <w:rFonts w:eastAsiaTheme="minorEastAsia" w:hint="eastAsia"/>
-        </w:rPr>
-        <w:t>(</w:t>
+        <w:t>.(</w:t>
       </w:r>
       <w:r>
         <w:rPr>
@@ -289,31 +251,13 @@
         <w:rPr>
           <w:rFonts w:eastAsiaTheme="minorEastAsia" w:hint="eastAsia"/>
         </w:rPr>
-        <w:t>)</w:t>
-      </w:r>
-      <w:r>
-        <w:rPr>
-          <w:rFonts w:eastAsiaTheme="minorEastAsia" w:hint="eastAsia"/>
-        </w:rPr>
-        <w:t xml:space="preserve"> </w:t>
-      </w:r>
-      <w:r>
-        <w:rPr>
-          <w:rFonts w:eastAsiaTheme="minorEastAsia" w:hint="eastAsia"/>
-        </w:rPr>
-        <w:t>所以测试</w:t>
-      </w:r>
-      <w:r>
-        <w:rPr>
-          <w:rFonts w:eastAsiaTheme="minorEastAsia" w:hint="eastAsia"/>
-        </w:rPr>
-        <w:t>代码时最好</w:t>
-      </w:r>
-      <w:r>
-        <w:rPr>
-          <w:rFonts w:eastAsiaTheme="minorEastAsia" w:hint="eastAsia"/>
-        </w:rPr>
-        <w:t>使用</w:t>
+        <w:t xml:space="preserve">) </w:t>
+      </w:r>
+      <w:r>
+        <w:rPr>
+          <w:rFonts w:eastAsiaTheme="minorEastAsia" w:hint="eastAsia"/>
+        </w:rPr>
+        <w:t>所以测试代码时最好使用</w:t>
       </w:r>
       <w:r>
         <w:rPr>
@@ -327,14 +271,12 @@
         </w:rPr>
         <w:t>的</w:t>
       </w:r>
-      <w:proofErr w:type="spellStart"/>
       <w:r>
         <w:rPr>
           <w:rFonts w:eastAsiaTheme="minorEastAsia" w:hint="eastAsia"/>
         </w:rPr>
         <w:t>libmockcpp</w:t>
       </w:r>
-      <w:proofErr w:type="spellEnd"/>
       <w:r>
         <w:rPr>
           <w:rFonts w:eastAsiaTheme="minorEastAsia" w:hint="eastAsia"/>
@@ -357,7 +299,7 @@
         </w:numPr>
         <w:ind w:firstLineChars="0"/>
         <w:rPr>
-          <w:rFonts w:eastAsiaTheme="minorEastAsia" w:hint="eastAsia"/>
+          <w:rFonts w:eastAsiaTheme="minorEastAsia"/>
         </w:rPr>
       </w:pPr>
       <w:r>
@@ -378,14 +320,12 @@
         </w:rPr>
         <w:t>为保证</w:t>
       </w:r>
-      <w:proofErr w:type="spellStart"/>
       <w:r>
         <w:rPr>
           <w:rFonts w:eastAsiaTheme="minorEastAsia" w:hint="eastAsia"/>
         </w:rPr>
         <w:t>gcc</w:t>
       </w:r>
-      <w:proofErr w:type="spellEnd"/>
       <w:r>
         <w:rPr>
           <w:rFonts w:eastAsiaTheme="minorEastAsia" w:hint="eastAsia"/>
@@ -416,14 +356,12 @@
         </w:rPr>
         <w:t>需要安装</w:t>
       </w:r>
-      <w:proofErr w:type="spellStart"/>
       <w:r>
         <w:rPr>
           <w:rFonts w:eastAsiaTheme="minorEastAsia" w:hint="eastAsia"/>
         </w:rPr>
         <w:t>gcc-multilib</w:t>
       </w:r>
-      <w:proofErr w:type="spellEnd"/>
       <w:r>
         <w:rPr>
           <w:rFonts w:eastAsiaTheme="minorEastAsia" w:hint="eastAsia"/>
@@ -434,21 +372,7 @@
         <w:rPr>
           <w:rFonts w:eastAsiaTheme="minorEastAsia" w:hint="eastAsia"/>
         </w:rPr>
-        <w:t>g++-</w:t>
-      </w:r>
-      <w:proofErr w:type="spellStart"/>
-      <w:r>
-        <w:rPr>
-          <w:rFonts w:eastAsiaTheme="minorEastAsia" w:hint="eastAsia"/>
-        </w:rPr>
-        <w:t>multilib</w:t>
-      </w:r>
-      <w:proofErr w:type="spellEnd"/>
-      <w:r>
-        <w:rPr>
-          <w:rFonts w:eastAsiaTheme="minorEastAsia" w:hint="eastAsia"/>
-        </w:rPr>
-        <w:t>.</w:t>
+        <w:t>g++-multilib.</w:t>
       </w:r>
     </w:p>
     <w:p>
@@ -460,7 +384,7 @@
         </w:numPr>
         <w:ind w:firstLineChars="0"/>
         <w:rPr>
-          <w:rFonts w:eastAsiaTheme="minorEastAsia" w:hint="eastAsia"/>
+          <w:rFonts w:eastAsiaTheme="minorEastAsia"/>
         </w:rPr>
       </w:pPr>
       <w:r>
@@ -469,14 +393,12 @@
         </w:rPr>
         <w:t>下载</w:t>
       </w:r>
-      <w:proofErr w:type="spellStart"/>
       <w:r>
         <w:rPr>
           <w:rFonts w:eastAsiaTheme="minorEastAsia" w:hint="eastAsia"/>
         </w:rPr>
         <w:t>mockcpp</w:t>
       </w:r>
-      <w:proofErr w:type="spellEnd"/>
       <w:r>
         <w:rPr>
           <w:rFonts w:eastAsiaTheme="minorEastAsia" w:hint="eastAsia"/>
@@ -507,7 +429,7 @@
         <w:pStyle w:val="a3"/>
         <w:ind w:left="360" w:firstLineChars="0" w:firstLine="0"/>
         <w:rPr>
-          <w:rFonts w:eastAsiaTheme="minorEastAsia" w:hint="eastAsia"/>
+          <w:rFonts w:eastAsiaTheme="minorEastAsia"/>
         </w:rPr>
       </w:pPr>
       <w:r>
@@ -537,7 +459,7 @@
           <v:shape id="_x0000_i1025" type="#_x0000_t75" style="width:102.1pt;height:37.6pt" o:ole="">
             <v:imagedata r:id="rId7" o:title=""/>
           </v:shape>
-          <o:OLEObject Type="Embed" ProgID="Package" ShapeID="_x0000_i1025" DrawAspect="Content" ObjectID="_1562882801" r:id="rId8"/>
+          <o:OLEObject Type="Embed" ProgID="Package" ShapeID="_x0000_i1025" DrawAspect="Content" ObjectID="_1562892293" r:id="rId8"/>
         </w:object>
       </w:r>
     </w:p>
@@ -550,7 +472,7 @@
         </w:numPr>
         <w:ind w:firstLineChars="0"/>
         <w:rPr>
-          <w:rFonts w:eastAsiaTheme="minorEastAsia" w:hint="eastAsia"/>
+          <w:rFonts w:eastAsiaTheme="minorEastAsia"/>
         </w:rPr>
       </w:pPr>
       <w:r>
@@ -599,7 +521,7 @@
         </w:numPr>
         <w:ind w:firstLineChars="0"/>
         <w:rPr>
-          <w:rFonts w:eastAsiaTheme="minorEastAsia" w:hint="eastAsia"/>
+          <w:rFonts w:eastAsiaTheme="minorEastAsia"/>
         </w:rPr>
       </w:pPr>
       <w:r>
@@ -644,7 +566,7 @@
         <w:pStyle w:val="a3"/>
         <w:ind w:left="360" w:firstLineChars="0" w:firstLine="0"/>
         <w:rPr>
-          <w:rFonts w:eastAsiaTheme="minorEastAsia" w:hint="eastAsia"/>
+          <w:rFonts w:eastAsiaTheme="minorEastAsia"/>
         </w:rPr>
       </w:pPr>
       <w:r>
@@ -670,7 +592,7 @@
           <v:shape id="_x0000_i1026" type="#_x0000_t75" style="width:79.5pt;height:37.6pt" o:ole="">
             <v:imagedata r:id="rId9" o:title=""/>
           </v:shape>
-          <o:OLEObject Type="Embed" ProgID="Package" ShapeID="_x0000_i1026" DrawAspect="Content" ObjectID="_1562882802" r:id="rId10"/>
+          <o:OLEObject Type="Embed" ProgID="Package" ShapeID="_x0000_i1026" DrawAspect="Content" ObjectID="_1562892294" r:id="rId10"/>
         </w:object>
       </w:r>
     </w:p>
@@ -679,7 +601,7 @@
         <w:ind w:left="360"/>
         <w:jc w:val="center"/>
         <w:rPr>
-          <w:rFonts w:eastAsiaTheme="minorEastAsia" w:hint="eastAsia"/>
+          <w:rFonts w:eastAsiaTheme="minorEastAsia"/>
         </w:rPr>
       </w:pPr>
       <w:r>
@@ -747,7 +669,7 @@
         <w:ind w:firstLineChars="0"/>
         <w:jc w:val="left"/>
         <w:rPr>
-          <w:rFonts w:eastAsiaTheme="minorEastAsia" w:hint="eastAsia"/>
+          <w:rFonts w:eastAsiaTheme="minorEastAsia"/>
         </w:rPr>
       </w:pPr>
       <w:r>
@@ -784,21 +706,7 @@
         <w:rPr>
           <w:rFonts w:eastAsiaTheme="minorEastAsia" w:hint="eastAsia"/>
         </w:rPr>
-        <w:t xml:space="preserve"> </w:t>
-      </w:r>
-      <w:proofErr w:type="spellStart"/>
-      <w:r>
-        <w:rPr>
-          <w:rFonts w:eastAsiaTheme="minorEastAsia" w:hint="eastAsia"/>
-        </w:rPr>
-        <w:t>cmake</w:t>
-      </w:r>
-      <w:proofErr w:type="spellEnd"/>
-      <w:r>
-        <w:rPr>
-          <w:rFonts w:eastAsiaTheme="minorEastAsia" w:hint="eastAsia"/>
-        </w:rPr>
-        <w:t xml:space="preserve"> ../ </w:t>
+        <w:t xml:space="preserve"> cmake ../ </w:t>
       </w:r>
       <w:r>
         <w:rPr>
@@ -818,19 +726,11 @@
         </w:rPr>
         <w:t>如果没有安装</w:t>
       </w:r>
-      <w:proofErr w:type="spellStart"/>
-      <w:r>
-        <w:rPr>
-          <w:rFonts w:eastAsiaTheme="minorEastAsia" w:hint="eastAsia"/>
-        </w:rPr>
-        <w:t>cmake</w:t>
-      </w:r>
-      <w:proofErr w:type="spellEnd"/>
-      <w:r>
-        <w:rPr>
-          <w:rFonts w:eastAsiaTheme="minorEastAsia" w:hint="eastAsia"/>
-        </w:rPr>
-        <w:t>,</w:t>
+      <w:r>
+        <w:rPr>
+          <w:rFonts w:eastAsiaTheme="minorEastAsia" w:hint="eastAsia"/>
+        </w:rPr>
+        <w:t>cmake,</w:t>
       </w:r>
       <w:r>
         <w:rPr>
@@ -838,19 +738,11 @@
         </w:rPr>
         <w:t>需要安装</w:t>
       </w:r>
-      <w:proofErr w:type="spellStart"/>
-      <w:r>
-        <w:rPr>
-          <w:rFonts w:eastAsiaTheme="minorEastAsia" w:hint="eastAsia"/>
-        </w:rPr>
-        <w:t>cmake</w:t>
-      </w:r>
-      <w:proofErr w:type="spellEnd"/>
-      <w:r>
-        <w:rPr>
-          <w:rFonts w:eastAsiaTheme="minorEastAsia" w:hint="eastAsia"/>
-        </w:rPr>
-        <w:t>)</w:t>
+      <w:r>
+        <w:rPr>
+          <w:rFonts w:eastAsiaTheme="minorEastAsia" w:hint="eastAsia"/>
+        </w:rPr>
+        <w:t>cmake)</w:t>
       </w:r>
     </w:p>
     <w:p>
@@ -859,7 +751,7 @@
         <w:ind w:left="360" w:firstLineChars="0" w:firstLine="0"/>
         <w:jc w:val="left"/>
         <w:rPr>
-          <w:rFonts w:eastAsiaTheme="minorEastAsia" w:hint="eastAsia"/>
+          <w:rFonts w:eastAsiaTheme="minorEastAsia"/>
         </w:rPr>
       </w:pPr>
       <w:r>
@@ -896,69 +788,11 @@
           <w:rFonts w:eastAsiaTheme="minorEastAsia"/>
         </w:rPr>
       </w:pPr>
-      <w:proofErr w:type="spellStart"/>
-      <w:r>
-        <w:rPr>
-          <w:rFonts w:eastAsiaTheme="minorEastAsia"/>
-        </w:rPr>
-        <w:t>nick@nick</w:t>
-      </w:r>
-      <w:proofErr w:type="spellEnd"/>
-      <w:r>
-        <w:rPr>
-          <w:rFonts w:eastAsiaTheme="minorEastAsia"/>
-        </w:rPr>
-        <w:t>:~/learn/</w:t>
-      </w:r>
-      <w:proofErr w:type="spellStart"/>
-      <w:r>
-        <w:rPr>
-          <w:rFonts w:eastAsiaTheme="minorEastAsia"/>
-        </w:rPr>
-        <w:t>mockpp</w:t>
-      </w:r>
-      <w:proofErr w:type="spellEnd"/>
-      <w:r>
-        <w:rPr>
-          <w:rFonts w:eastAsiaTheme="minorEastAsia"/>
-        </w:rPr>
-        <w:t>/</w:t>
-      </w:r>
-      <w:proofErr w:type="spellStart"/>
-      <w:r>
-        <w:rPr>
-          <w:rFonts w:eastAsiaTheme="minorEastAsia"/>
-        </w:rPr>
-        <w:t>mockcpp</w:t>
-      </w:r>
-      <w:proofErr w:type="spellEnd"/>
-      <w:r>
-        <w:rPr>
-          <w:rFonts w:eastAsiaTheme="minorEastAsia"/>
-        </w:rPr>
-        <w:t xml:space="preserve">/build$ </w:t>
-      </w:r>
-      <w:proofErr w:type="spellStart"/>
-      <w:proofErr w:type="gramStart"/>
-      <w:r>
-        <w:rPr>
-          <w:rFonts w:eastAsiaTheme="minorEastAsia"/>
-        </w:rPr>
-        <w:t>cmake</w:t>
-      </w:r>
-      <w:proofErr w:type="spellEnd"/>
-      <w:r>
-        <w:rPr>
-          <w:rFonts w:eastAsiaTheme="minorEastAsia"/>
-        </w:rPr>
-        <w:t xml:space="preserve"> ..</w:t>
-      </w:r>
-      <w:proofErr w:type="gramEnd"/>
-      <w:r>
-        <w:rPr>
-          <w:rFonts w:eastAsiaTheme="minorEastAsia"/>
-        </w:rPr>
-        <w:t>/</w:t>
+      <w:r>
+        <w:rPr>
+          <w:rFonts w:eastAsiaTheme="minorEastAsia"/>
+        </w:rPr>
+        <w:t>nick@nick:~/learn/mockpp/mockcpp/build$ cmake ../</w:t>
       </w:r>
     </w:p>
     <w:p>
@@ -1006,21 +840,7 @@
         <w:rPr>
           <w:rFonts w:eastAsiaTheme="minorEastAsia"/>
         </w:rPr>
-        <w:t>-- Check for working C compiler: /</w:t>
-      </w:r>
-      <w:proofErr w:type="spellStart"/>
-      <w:r>
-        <w:rPr>
-          <w:rFonts w:eastAsiaTheme="minorEastAsia"/>
-        </w:rPr>
-        <w:t>usr</w:t>
-      </w:r>
-      <w:proofErr w:type="spellEnd"/>
-      <w:r>
-        <w:rPr>
-          <w:rFonts w:eastAsiaTheme="minorEastAsia"/>
-        </w:rPr>
-        <w:t>/bin/cc</w:t>
+        <w:t>-- Check for working C compiler: /usr/bin/cc</w:t>
       </w:r>
     </w:p>
     <w:p>
@@ -1036,21 +856,7 @@
         <w:rPr>
           <w:rFonts w:eastAsiaTheme="minorEastAsia"/>
         </w:rPr>
-        <w:t>-- Check for working C compiler: /</w:t>
-      </w:r>
-      <w:proofErr w:type="spellStart"/>
-      <w:r>
-        <w:rPr>
-          <w:rFonts w:eastAsiaTheme="minorEastAsia"/>
-        </w:rPr>
-        <w:t>usr</w:t>
-      </w:r>
-      <w:proofErr w:type="spellEnd"/>
-      <w:r>
-        <w:rPr>
-          <w:rFonts w:eastAsiaTheme="minorEastAsia"/>
-        </w:rPr>
-        <w:t>/bin/cc -- works</w:t>
+        <w:t>-- Check for working C compiler: /usr/bin/cc -- works</w:t>
       </w:r>
     </w:p>
     <w:p>
@@ -1099,30 +905,8 @@
         <w:rPr>
           <w:rFonts w:eastAsiaTheme="minorEastAsia"/>
         </w:rPr>
-        <w:t>-- Check for working CXX compiler: /</w:t>
-      </w:r>
-      <w:proofErr w:type="spellStart"/>
-      <w:r>
-        <w:rPr>
-          <w:rFonts w:eastAsiaTheme="minorEastAsia"/>
-        </w:rPr>
-        <w:t>usr</w:t>
-      </w:r>
-      <w:proofErr w:type="spellEnd"/>
-      <w:r>
-        <w:rPr>
-          <w:rFonts w:eastAsiaTheme="minorEastAsia"/>
-        </w:rPr>
-        <w:t>/bin/</w:t>
-      </w:r>
-      <w:proofErr w:type="spellStart"/>
-      <w:r>
-        <w:rPr>
-          <w:rFonts w:eastAsiaTheme="minorEastAsia"/>
-        </w:rPr>
-        <w:t>c++</w:t>
-      </w:r>
-      <w:proofErr w:type="spellEnd"/>
+        <w:t>-- Check for working CXX compiler: /usr/bin/c++</w:t>
+      </w:r>
     </w:p>
     <w:p>
       <w:pPr>
@@ -1137,35 +921,7 @@
         <w:rPr>
           <w:rFonts w:eastAsiaTheme="minorEastAsia"/>
         </w:rPr>
-        <w:t>-- Check for working CXX compiler: /</w:t>
-      </w:r>
-      <w:proofErr w:type="spellStart"/>
-      <w:r>
-        <w:rPr>
-          <w:rFonts w:eastAsiaTheme="minorEastAsia"/>
-        </w:rPr>
-        <w:t>usr</w:t>
-      </w:r>
-      <w:proofErr w:type="spellEnd"/>
-      <w:r>
-        <w:rPr>
-          <w:rFonts w:eastAsiaTheme="minorEastAsia"/>
-        </w:rPr>
-        <w:t>/bin/</w:t>
-      </w:r>
-      <w:proofErr w:type="spellStart"/>
-      <w:r>
-        <w:rPr>
-          <w:rFonts w:eastAsiaTheme="minorEastAsia"/>
-        </w:rPr>
-        <w:t>c++</w:t>
-      </w:r>
-      <w:proofErr w:type="spellEnd"/>
-      <w:r>
-        <w:rPr>
-          <w:rFonts w:eastAsiaTheme="minorEastAsia"/>
-        </w:rPr>
-        <w:t xml:space="preserve"> -- works</w:t>
+        <w:t>-- Check for working CXX compiler: /usr/bin/c++ -- works</w:t>
       </w:r>
     </w:p>
     <w:p>
@@ -1213,35 +969,7 @@
         <w:rPr>
           <w:rFonts w:eastAsiaTheme="minorEastAsia"/>
         </w:rPr>
-        <w:t xml:space="preserve">-- Found </w:t>
-      </w:r>
-      <w:proofErr w:type="spellStart"/>
-      <w:r>
-        <w:rPr>
-          <w:rFonts w:eastAsiaTheme="minorEastAsia"/>
-        </w:rPr>
-        <w:t>PythonInterp</w:t>
-      </w:r>
-      <w:proofErr w:type="spellEnd"/>
-      <w:r>
-        <w:rPr>
-          <w:rFonts w:eastAsiaTheme="minorEastAsia"/>
-        </w:rPr>
-        <w:t>: /</w:t>
-      </w:r>
-      <w:proofErr w:type="spellStart"/>
-      <w:r>
-        <w:rPr>
-          <w:rFonts w:eastAsiaTheme="minorEastAsia"/>
-        </w:rPr>
-        <w:t>usr</w:t>
-      </w:r>
-      <w:proofErr w:type="spellEnd"/>
-      <w:r>
-        <w:rPr>
-          <w:rFonts w:eastAsiaTheme="minorEastAsia"/>
-        </w:rPr>
-        <w:t>/bin/python (found version "2.7.6")</w:t>
+        <w:t>-- Found PythonInterp: /usr/bin/python (found version "2.7.6")</w:t>
       </w:r>
     </w:p>
     <w:p>
@@ -1282,42 +1010,14 @@
         <w:ind w:left="360" w:firstLineChars="0" w:firstLine="0"/>
         <w:jc w:val="left"/>
         <w:rPr>
-          <w:rFonts w:eastAsiaTheme="minorEastAsia" w:hint="eastAsia"/>
-        </w:rPr>
-      </w:pPr>
-      <w:r>
-        <w:rPr>
-          <w:rFonts w:eastAsiaTheme="minorEastAsia"/>
-        </w:rPr>
-        <w:t>-- Build files have been written to: /home/nick/learn/</w:t>
-      </w:r>
-      <w:proofErr w:type="spellStart"/>
-      <w:r>
-        <w:rPr>
-          <w:rFonts w:eastAsiaTheme="minorEastAsia"/>
-        </w:rPr>
-        <w:t>mockpp</w:t>
-      </w:r>
-      <w:proofErr w:type="spellEnd"/>
-      <w:r>
-        <w:rPr>
-          <w:rFonts w:eastAsiaTheme="minorEastAsia"/>
-        </w:rPr>
-        <w:t>/</w:t>
-      </w:r>
-      <w:proofErr w:type="spellStart"/>
-      <w:r>
-        <w:rPr>
-          <w:rFonts w:eastAsiaTheme="minorEastAsia"/>
-        </w:rPr>
-        <w:t>mockcpp</w:t>
-      </w:r>
-      <w:proofErr w:type="spellEnd"/>
-      <w:r>
-        <w:rPr>
-          <w:rFonts w:eastAsiaTheme="minorEastAsia"/>
-        </w:rPr>
-        <w:t>/build</w:t>
+          <w:rFonts w:eastAsiaTheme="minorEastAsia"/>
+        </w:rPr>
+      </w:pPr>
+      <w:r>
+        <w:rPr>
+          <w:rFonts w:eastAsiaTheme="minorEastAsia"/>
+        </w:rPr>
+        <w:t>-- Build files have been written to: /home/nick/learn/mockpp/mockcpp/build</w:t>
       </w:r>
     </w:p>
     <w:p>
@@ -1330,7 +1030,7 @@
         <w:ind w:firstLineChars="0"/>
         <w:jc w:val="left"/>
         <w:rPr>
-          <w:rFonts w:eastAsiaTheme="minorEastAsia" w:hint="eastAsia"/>
+          <w:rFonts w:eastAsiaTheme="minorEastAsia"/>
         </w:rPr>
       </w:pPr>
       <w:r>
@@ -1379,16 +1079,8 @@
         <w:rPr>
           <w:rFonts w:eastAsiaTheme="minorEastAsia" w:hint="eastAsia"/>
         </w:rPr>
-        <w:t>build/</w:t>
-      </w:r>
-      <w:proofErr w:type="spellStart"/>
-      <w:r>
-        <w:rPr>
-          <w:rFonts w:eastAsiaTheme="minorEastAsia" w:hint="eastAsia"/>
-        </w:rPr>
-        <w:t>src</w:t>
-      </w:r>
-      <w:proofErr w:type="spellEnd"/>
+        <w:t>build/src</w:t>
+      </w:r>
       <w:r>
         <w:rPr>
           <w:rFonts w:eastAsiaTheme="minorEastAsia" w:hint="eastAsia"/>
@@ -1413,478 +1105,152 @@
         </w:rPr>
         <w:t>:</w:t>
       </w:r>
-      <w:bookmarkStart w:id="0" w:name="_GoBack"/>
-      <w:bookmarkEnd w:id="0"/>
-    </w:p>
-    <w:p>
-      <w:pPr>
-        <w:jc w:val="left"/>
-        <w:rPr>
-          <w:rFonts w:eastAsiaTheme="minorEastAsia"/>
-        </w:rPr>
-      </w:pPr>
-      <w:proofErr w:type="spellStart"/>
-      <w:r>
-        <w:rPr>
-          <w:rFonts w:eastAsiaTheme="minorEastAsia"/>
-        </w:rPr>
-        <w:t>nick@nick</w:t>
-      </w:r>
-      <w:proofErr w:type="spellEnd"/>
-      <w:r>
-        <w:rPr>
-          <w:rFonts w:eastAsiaTheme="minorEastAsia"/>
-        </w:rPr>
-        <w:t>:~/learn/</w:t>
-      </w:r>
-      <w:proofErr w:type="spellStart"/>
-      <w:r>
-        <w:rPr>
-          <w:rFonts w:eastAsiaTheme="minorEastAsia"/>
-        </w:rPr>
-        <w:t>mockpp</w:t>
-      </w:r>
-      <w:proofErr w:type="spellEnd"/>
-      <w:r>
-        <w:rPr>
-          <w:rFonts w:eastAsiaTheme="minorEastAsia"/>
-        </w:rPr>
-        <w:t>/</w:t>
-      </w:r>
-      <w:proofErr w:type="spellStart"/>
-      <w:r>
-        <w:rPr>
-          <w:rFonts w:eastAsiaTheme="minorEastAsia"/>
-        </w:rPr>
-        <w:t>mockcpp</w:t>
-      </w:r>
-      <w:proofErr w:type="spellEnd"/>
-      <w:r>
-        <w:rPr>
-          <w:rFonts w:eastAsiaTheme="minorEastAsia"/>
-        </w:rPr>
-        <w:t>/build$ make</w:t>
-      </w:r>
-    </w:p>
-    <w:p>
-      <w:pPr>
-        <w:jc w:val="left"/>
-        <w:rPr>
-          <w:rFonts w:eastAsiaTheme="minorEastAsia"/>
-        </w:rPr>
-      </w:pPr>
-      <w:r>
-        <w:rPr>
-          <w:rFonts w:eastAsiaTheme="minorEastAsia"/>
-        </w:rPr>
-        <w:t xml:space="preserve">Scanning dependencies of target </w:t>
-      </w:r>
-      <w:proofErr w:type="spellStart"/>
-      <w:r>
-        <w:rPr>
-          <w:rFonts w:eastAsiaTheme="minorEastAsia"/>
-        </w:rPr>
-        <w:t>arg_related_headers</w:t>
-      </w:r>
-      <w:proofErr w:type="spellEnd"/>
-    </w:p>
-    <w:p>
-      <w:pPr>
-        <w:jc w:val="left"/>
-        <w:rPr>
-          <w:rFonts w:eastAsiaTheme="minorEastAsia"/>
-        </w:rPr>
-      </w:pPr>
-      <w:proofErr w:type="gramStart"/>
-      <w:r>
-        <w:rPr>
-          <w:rFonts w:eastAsiaTheme="minorEastAsia"/>
-        </w:rPr>
-        <w:t>[  3</w:t>
-      </w:r>
-      <w:proofErr w:type="gramEnd"/>
-      <w:r>
-        <w:rPr>
-          <w:rFonts w:eastAsiaTheme="minorEastAsia"/>
-        </w:rPr>
-        <w:t xml:space="preserve">%] Built target </w:t>
-      </w:r>
-      <w:proofErr w:type="spellStart"/>
-      <w:r>
-        <w:rPr>
-          <w:rFonts w:eastAsiaTheme="minorEastAsia"/>
-        </w:rPr>
-        <w:t>arg_related_headers</w:t>
-      </w:r>
-      <w:proofErr w:type="spellEnd"/>
-    </w:p>
-    <w:p>
-      <w:pPr>
-        <w:jc w:val="left"/>
-        <w:rPr>
-          <w:rFonts w:eastAsiaTheme="minorEastAsia"/>
-        </w:rPr>
-      </w:pPr>
-      <w:r>
-        <w:rPr>
-          <w:rFonts w:eastAsiaTheme="minorEastAsia"/>
-        </w:rPr>
-        <w:t xml:space="preserve">Scanning dependencies of target </w:t>
-      </w:r>
-      <w:proofErr w:type="spellStart"/>
-      <w:r>
-        <w:rPr>
-          <w:rFonts w:eastAsiaTheme="minorEastAsia"/>
-        </w:rPr>
-        <w:t>vtbl_related_headers</w:t>
-      </w:r>
-      <w:proofErr w:type="spellEnd"/>
-    </w:p>
-    <w:p>
-      <w:pPr>
-        <w:jc w:val="left"/>
-        <w:rPr>
-          <w:rFonts w:eastAsiaTheme="minorEastAsia"/>
-        </w:rPr>
-      </w:pPr>
-      <w:proofErr w:type="gramStart"/>
-      <w:r>
-        <w:rPr>
-          <w:rFonts w:eastAsiaTheme="minorEastAsia"/>
-        </w:rPr>
-        <w:t>[  9</w:t>
-      </w:r>
-      <w:proofErr w:type="gramEnd"/>
-      <w:r>
-        <w:rPr>
-          <w:rFonts w:eastAsiaTheme="minorEastAsia"/>
-        </w:rPr>
-        <w:t xml:space="preserve">%] Built target </w:t>
-      </w:r>
-      <w:proofErr w:type="spellStart"/>
-      <w:r>
-        <w:rPr>
-          <w:rFonts w:eastAsiaTheme="minorEastAsia"/>
-        </w:rPr>
-        <w:t>vtbl_related_headers</w:t>
-      </w:r>
-      <w:proofErr w:type="spellEnd"/>
-    </w:p>
-    <w:p>
-      <w:pPr>
-        <w:jc w:val="left"/>
-        <w:rPr>
-          <w:rFonts w:eastAsiaTheme="minorEastAsia"/>
-        </w:rPr>
-      </w:pPr>
-      <w:r>
-        <w:rPr>
-          <w:rFonts w:eastAsiaTheme="minorEastAsia"/>
-        </w:rPr>
-        <w:t xml:space="preserve">Scanning dependencies of target </w:t>
-      </w:r>
-      <w:proofErr w:type="spellStart"/>
-      <w:r>
-        <w:rPr>
-          <w:rFonts w:eastAsiaTheme="minorEastAsia"/>
-        </w:rPr>
-        <w:t>mockcpp</w:t>
-      </w:r>
-      <w:proofErr w:type="spellEnd"/>
-    </w:p>
-    <w:p>
-      <w:pPr>
-        <w:jc w:val="left"/>
-        <w:rPr>
-          <w:rFonts w:eastAsiaTheme="minorEastAsia"/>
-        </w:rPr>
-      </w:pPr>
-      <w:proofErr w:type="gramStart"/>
-      <w:r>
-        <w:rPr>
-          <w:rFonts w:eastAsiaTheme="minorEastAsia"/>
-        </w:rPr>
-        <w:t>[ 10</w:t>
-      </w:r>
-      <w:proofErr w:type="gramEnd"/>
-      <w:r>
-        <w:rPr>
-          <w:rFonts w:eastAsiaTheme="minorEastAsia"/>
-        </w:rPr>
-        <w:t xml:space="preserve">%] Building CXX object </w:t>
-      </w:r>
-      <w:proofErr w:type="spellStart"/>
-      <w:r>
-        <w:rPr>
-          <w:rFonts w:eastAsiaTheme="minorEastAsia"/>
-        </w:rPr>
-        <w:t>src</w:t>
-      </w:r>
-      <w:proofErr w:type="spellEnd"/>
-      <w:r>
-        <w:rPr>
-          <w:rFonts w:eastAsiaTheme="minorEastAsia"/>
-        </w:rPr>
-        <w:t>/</w:t>
-      </w:r>
-      <w:proofErr w:type="spellStart"/>
-      <w:r>
-        <w:rPr>
-          <w:rFonts w:eastAsiaTheme="minorEastAsia"/>
-        </w:rPr>
-        <w:t>CMakeFiles</w:t>
-      </w:r>
-      <w:proofErr w:type="spellEnd"/>
-      <w:r>
-        <w:rPr>
-          <w:rFonts w:eastAsiaTheme="minorEastAsia"/>
-        </w:rPr>
-        <w:t>/</w:t>
-      </w:r>
-      <w:proofErr w:type="spellStart"/>
-      <w:r>
-        <w:rPr>
-          <w:rFonts w:eastAsiaTheme="minorEastAsia"/>
-        </w:rPr>
-        <w:t>mockcpp.dir</w:t>
-      </w:r>
-      <w:proofErr w:type="spellEnd"/>
-      <w:r>
-        <w:rPr>
-          <w:rFonts w:eastAsiaTheme="minorEastAsia"/>
-        </w:rPr>
-        <w:t>/</w:t>
-      </w:r>
-      <w:proofErr w:type="spellStart"/>
-      <w:r>
-        <w:rPr>
-          <w:rFonts w:eastAsiaTheme="minorEastAsia"/>
-        </w:rPr>
-        <w:t>AfterMatcher.cpp.o</w:t>
-      </w:r>
-      <w:proofErr w:type="spellEnd"/>
-    </w:p>
-    <w:p>
-      <w:pPr>
-        <w:jc w:val="left"/>
-        <w:rPr>
-          <w:rFonts w:eastAsiaTheme="minorEastAsia"/>
-        </w:rPr>
-      </w:pPr>
-      <w:proofErr w:type="gramStart"/>
-      <w:r>
-        <w:rPr>
-          <w:rFonts w:eastAsiaTheme="minorEastAsia"/>
-        </w:rPr>
-        <w:t>[ 11</w:t>
-      </w:r>
-      <w:proofErr w:type="gramEnd"/>
-      <w:r>
-        <w:rPr>
-          <w:rFonts w:eastAsiaTheme="minorEastAsia"/>
-        </w:rPr>
-        <w:t xml:space="preserve">%] Building CXX object </w:t>
-      </w:r>
-      <w:proofErr w:type="spellStart"/>
-      <w:r>
-        <w:rPr>
-          <w:rFonts w:eastAsiaTheme="minorEastAsia"/>
-        </w:rPr>
-        <w:t>src</w:t>
-      </w:r>
-      <w:proofErr w:type="spellEnd"/>
-      <w:r>
-        <w:rPr>
-          <w:rFonts w:eastAsiaTheme="minorEastAsia"/>
-        </w:rPr>
-        <w:t>/</w:t>
-      </w:r>
-      <w:proofErr w:type="spellStart"/>
-      <w:r>
-        <w:rPr>
-          <w:rFonts w:eastAsiaTheme="minorEastAsia"/>
-        </w:rPr>
-        <w:t>CMakeFiles</w:t>
-      </w:r>
-      <w:proofErr w:type="spellEnd"/>
-      <w:r>
-        <w:rPr>
-          <w:rFonts w:eastAsiaTheme="minorEastAsia"/>
-        </w:rPr>
-        <w:t>/</w:t>
-      </w:r>
-      <w:proofErr w:type="spellStart"/>
-      <w:r>
-        <w:rPr>
-          <w:rFonts w:eastAsiaTheme="minorEastAsia"/>
-        </w:rPr>
-        <w:t>mockcpp.dir</w:t>
-      </w:r>
-      <w:proofErr w:type="spellEnd"/>
-      <w:r>
-        <w:rPr>
-          <w:rFonts w:eastAsiaTheme="minorEastAsia"/>
-        </w:rPr>
-        <w:t>/</w:t>
-      </w:r>
-      <w:proofErr w:type="spellStart"/>
-      <w:r>
-        <w:rPr>
-          <w:rFonts w:eastAsiaTheme="minorEastAsia"/>
-        </w:rPr>
-        <w:t>AnyBase.cpp.o</w:t>
-      </w:r>
-      <w:proofErr w:type="spellEnd"/>
-    </w:p>
-    <w:p>
-      <w:pPr>
-        <w:jc w:val="left"/>
-        <w:rPr>
-          <w:rFonts w:eastAsiaTheme="minorEastAsia"/>
-        </w:rPr>
-      </w:pPr>
-      <w:proofErr w:type="gramStart"/>
-      <w:r>
-        <w:rPr>
-          <w:rFonts w:eastAsiaTheme="minorEastAsia"/>
-        </w:rPr>
-        <w:t>[ 12</w:t>
-      </w:r>
-      <w:proofErr w:type="gramEnd"/>
-      <w:r>
-        <w:rPr>
-          <w:rFonts w:eastAsiaTheme="minorEastAsia"/>
-        </w:rPr>
-        <w:t xml:space="preserve">%] Building CXX object </w:t>
-      </w:r>
-      <w:proofErr w:type="spellStart"/>
-      <w:r>
-        <w:rPr>
-          <w:rFonts w:eastAsiaTheme="minorEastAsia"/>
-        </w:rPr>
-        <w:t>src</w:t>
-      </w:r>
-      <w:proofErr w:type="spellEnd"/>
-      <w:r>
-        <w:rPr>
-          <w:rFonts w:eastAsiaTheme="minorEastAsia"/>
-        </w:rPr>
-        <w:t>/</w:t>
-      </w:r>
-      <w:proofErr w:type="spellStart"/>
-      <w:r>
-        <w:rPr>
-          <w:rFonts w:eastAsiaTheme="minorEastAsia"/>
-        </w:rPr>
-        <w:t>CMakeFiles</w:t>
-      </w:r>
-      <w:proofErr w:type="spellEnd"/>
-      <w:r>
-        <w:rPr>
-          <w:rFonts w:eastAsiaTheme="minorEastAsia"/>
-        </w:rPr>
-        <w:t>/</w:t>
-      </w:r>
-      <w:proofErr w:type="spellStart"/>
-      <w:r>
-        <w:rPr>
-          <w:rFonts w:eastAsiaTheme="minorEastAsia"/>
-        </w:rPr>
-        <w:t>mockcpp.dir</w:t>
-      </w:r>
-      <w:proofErr w:type="spellEnd"/>
-      <w:r>
-        <w:rPr>
-          <w:rFonts w:eastAsiaTheme="minorEastAsia"/>
-        </w:rPr>
-        <w:t>/</w:t>
-      </w:r>
-      <w:proofErr w:type="spellStart"/>
-      <w:r>
-        <w:rPr>
-          <w:rFonts w:eastAsiaTheme="minorEastAsia"/>
-        </w:rPr>
-        <w:t>AnyCast.cpp.o</w:t>
-      </w:r>
-      <w:proofErr w:type="spellEnd"/>
-    </w:p>
-    <w:p>
-      <w:pPr>
-        <w:jc w:val="left"/>
-        <w:rPr>
-          <w:rFonts w:eastAsiaTheme="minorEastAsia" w:hint="eastAsia"/>
-        </w:rPr>
-      </w:pPr>
-      <w:proofErr w:type="gramStart"/>
-      <w:r>
-        <w:rPr>
-          <w:rFonts w:eastAsiaTheme="minorEastAsia"/>
-        </w:rPr>
-        <w:t>[ 13</w:t>
-      </w:r>
-      <w:proofErr w:type="gramEnd"/>
-      <w:r>
-        <w:rPr>
-          <w:rFonts w:eastAsiaTheme="minorEastAsia"/>
-        </w:rPr>
-        <w:t xml:space="preserve">%] Building CXX object </w:t>
-      </w:r>
-      <w:proofErr w:type="spellStart"/>
-      <w:r>
-        <w:rPr>
-          <w:rFonts w:eastAsiaTheme="minorEastAsia"/>
-        </w:rPr>
-        <w:t>src</w:t>
-      </w:r>
-      <w:proofErr w:type="spellEnd"/>
-      <w:r>
-        <w:rPr>
-          <w:rFonts w:eastAsiaTheme="minorEastAsia"/>
-        </w:rPr>
-        <w:t>/</w:t>
-      </w:r>
-      <w:proofErr w:type="spellStart"/>
-      <w:r>
-        <w:rPr>
-          <w:rFonts w:eastAsiaTheme="minorEastAsia"/>
-        </w:rPr>
-        <w:t>CMakeFiles</w:t>
-      </w:r>
-      <w:proofErr w:type="spellEnd"/>
-      <w:r>
-        <w:rPr>
-          <w:rFonts w:eastAsiaTheme="minorEastAsia"/>
-        </w:rPr>
-        <w:t>/</w:t>
-      </w:r>
-      <w:proofErr w:type="spellStart"/>
-      <w:r>
-        <w:rPr>
-          <w:rFonts w:eastAsiaTheme="minorEastAsia"/>
-        </w:rPr>
-        <w:t>mockcpp.dir</w:t>
-      </w:r>
-      <w:proofErr w:type="spellEnd"/>
-      <w:r>
-        <w:rPr>
-          <w:rFonts w:eastAsiaTheme="minorEastAsia"/>
-        </w:rPr>
-        <w:t>/</w:t>
-      </w:r>
-      <w:proofErr w:type="spellStart"/>
-      <w:r>
-        <w:rPr>
-          <w:rFonts w:eastAsiaTheme="minorEastAsia"/>
-        </w:rPr>
-        <w:t>Any.cpp.o</w:t>
-      </w:r>
-      <w:proofErr w:type="spellEnd"/>
-    </w:p>
-    <w:p>
-      <w:pPr>
-        <w:jc w:val="left"/>
-        <w:rPr>
-          <w:rFonts w:eastAsiaTheme="minorEastAsia" w:hint="eastAsia"/>
+    </w:p>
+    <w:p>
+      <w:pPr>
+        <w:jc w:val="left"/>
+        <w:rPr>
+          <w:rFonts w:eastAsiaTheme="minorEastAsia"/>
+        </w:rPr>
+      </w:pPr>
+      <w:r>
+        <w:rPr>
+          <w:rFonts w:eastAsiaTheme="minorEastAsia"/>
+        </w:rPr>
+        <w:t>nick@nick:~/learn/mockpp/mockcpp/build$ make</w:t>
+      </w:r>
+    </w:p>
+    <w:p>
+      <w:pPr>
+        <w:jc w:val="left"/>
+        <w:rPr>
+          <w:rFonts w:eastAsiaTheme="minorEastAsia"/>
+        </w:rPr>
+      </w:pPr>
+      <w:r>
+        <w:rPr>
+          <w:rFonts w:eastAsiaTheme="minorEastAsia"/>
+        </w:rPr>
+        <w:t>Scanning dependencies of target arg_related_headers</w:t>
+      </w:r>
+    </w:p>
+    <w:p>
+      <w:pPr>
+        <w:jc w:val="left"/>
+        <w:rPr>
+          <w:rFonts w:eastAsiaTheme="minorEastAsia"/>
+        </w:rPr>
+      </w:pPr>
+      <w:r>
+        <w:rPr>
+          <w:rFonts w:eastAsiaTheme="minorEastAsia"/>
+        </w:rPr>
+        <w:t>[  3%] Built target arg_related_headers</w:t>
+      </w:r>
+    </w:p>
+    <w:p>
+      <w:pPr>
+        <w:jc w:val="left"/>
+        <w:rPr>
+          <w:rFonts w:eastAsiaTheme="minorEastAsia"/>
+        </w:rPr>
+      </w:pPr>
+      <w:r>
+        <w:rPr>
+          <w:rFonts w:eastAsiaTheme="minorEastAsia"/>
+        </w:rPr>
+        <w:t>Scanning dependencies of target vtbl_related_headers</w:t>
+      </w:r>
+    </w:p>
+    <w:p>
+      <w:pPr>
+        <w:jc w:val="left"/>
+        <w:rPr>
+          <w:rFonts w:eastAsiaTheme="minorEastAsia"/>
+        </w:rPr>
+      </w:pPr>
+      <w:r>
+        <w:rPr>
+          <w:rFonts w:eastAsiaTheme="minorEastAsia"/>
+        </w:rPr>
+        <w:t>[  9%] Built target vtbl_related_headers</w:t>
+      </w:r>
+    </w:p>
+    <w:p>
+      <w:pPr>
+        <w:jc w:val="left"/>
+        <w:rPr>
+          <w:rFonts w:eastAsiaTheme="minorEastAsia"/>
+        </w:rPr>
+      </w:pPr>
+      <w:r>
+        <w:rPr>
+          <w:rFonts w:eastAsiaTheme="minorEastAsia"/>
+        </w:rPr>
+        <w:t>Scanning dependencies of target mockcpp</w:t>
+      </w:r>
+    </w:p>
+    <w:p>
+      <w:pPr>
+        <w:jc w:val="left"/>
+        <w:rPr>
+          <w:rFonts w:eastAsiaTheme="minorEastAsia"/>
+        </w:rPr>
+      </w:pPr>
+      <w:r>
+        <w:rPr>
+          <w:rFonts w:eastAsiaTheme="minorEastAsia"/>
+        </w:rPr>
+        <w:t>[ 10%] Building CXX object src/CMakeFiles/mockcpp.dir/AfterMatcher.cpp.o</w:t>
+      </w:r>
+    </w:p>
+    <w:p>
+      <w:pPr>
+        <w:jc w:val="left"/>
+        <w:rPr>
+          <w:rFonts w:eastAsiaTheme="minorEastAsia"/>
+        </w:rPr>
+      </w:pPr>
+      <w:r>
+        <w:rPr>
+          <w:rFonts w:eastAsiaTheme="minorEastAsia"/>
+        </w:rPr>
+        <w:t>[ 11%] Building CXX object src/CMakeFiles/mockcpp.dir/AnyBase.cpp.o</w:t>
+      </w:r>
+    </w:p>
+    <w:p>
+      <w:pPr>
+        <w:jc w:val="left"/>
+        <w:rPr>
+          <w:rFonts w:eastAsiaTheme="minorEastAsia"/>
+        </w:rPr>
+      </w:pPr>
+      <w:r>
+        <w:rPr>
+          <w:rFonts w:eastAsiaTheme="minorEastAsia"/>
+        </w:rPr>
+        <w:t>[ 12%] Building CXX object src/CMakeFiles/mockcpp.dir/AnyCast.cpp.o</w:t>
+      </w:r>
+    </w:p>
+    <w:p>
+      <w:pPr>
+        <w:jc w:val="left"/>
+        <w:rPr>
+          <w:rFonts w:eastAsiaTheme="minorEastAsia"/>
+        </w:rPr>
+      </w:pPr>
+      <w:r>
+        <w:rPr>
+          <w:rFonts w:eastAsiaTheme="minorEastAsia"/>
+        </w:rPr>
+        <w:t>[ 13%] Building CXX object src/CMakeFiles/mockcpp.dir/Any.cpp.o</w:t>
+      </w:r>
+    </w:p>
+    <w:p>
+      <w:pPr>
+        <w:jc w:val="left"/>
+        <w:rPr>
+          <w:rFonts w:eastAsiaTheme="minorEastAsia"/>
         </w:rPr>
       </w:pPr>
       <w:r>
@@ -1902,70 +1268,12 @@
           <w:rFonts w:eastAsiaTheme="minorEastAsia"/>
         </w:rPr>
       </w:pPr>
-      <w:proofErr w:type="gramStart"/>
-      <w:r>
-        <w:rPr>
-          <w:rFonts w:eastAsiaTheme="minorEastAsia"/>
-        </w:rPr>
-        <w:t>[ 94</w:t>
-      </w:r>
-      <w:proofErr w:type="gramEnd"/>
-      <w:r>
-        <w:rPr>
-          <w:rFonts w:eastAsiaTheme="minorEastAsia"/>
-        </w:rPr>
-        <w:t xml:space="preserve">%] Building CXX object </w:t>
-      </w:r>
-      <w:proofErr w:type="spellStart"/>
-      <w:r>
-        <w:rPr>
-          <w:rFonts w:eastAsiaTheme="minorEastAsia"/>
-        </w:rPr>
-        <w:t>src</w:t>
-      </w:r>
-      <w:proofErr w:type="spellEnd"/>
-      <w:r>
-        <w:rPr>
-          <w:rFonts w:eastAsiaTheme="minorEastAsia"/>
-        </w:rPr>
-        <w:t>/</w:t>
-      </w:r>
-      <w:proofErr w:type="spellStart"/>
-      <w:r>
-        <w:rPr>
-          <w:rFonts w:eastAsiaTheme="minorEastAsia"/>
-        </w:rPr>
-        <w:t>CMakeFiles</w:t>
-      </w:r>
-      <w:proofErr w:type="spellEnd"/>
-      <w:r>
-        <w:rPr>
-          <w:rFonts w:eastAsiaTheme="minorEastAsia"/>
-        </w:rPr>
-        <w:t>/</w:t>
-      </w:r>
-      <w:proofErr w:type="spellStart"/>
-      <w:r>
-        <w:rPr>
-          <w:rFonts w:eastAsiaTheme="minorEastAsia"/>
-        </w:rPr>
-        <w:t>mockcpp.dir</w:t>
-      </w:r>
-      <w:proofErr w:type="spellEnd"/>
-      <w:r>
-        <w:rPr>
-          <w:rFonts w:eastAsiaTheme="minorEastAsia"/>
-        </w:rPr>
-        <w:t>/</w:t>
-      </w:r>
-      <w:proofErr w:type="spellStart"/>
-      <w:r>
-        <w:rPr>
-          <w:rFonts w:eastAsiaTheme="minorEastAsia"/>
-        </w:rPr>
-        <w:t>GlobalMockObject.cpp.o</w:t>
-      </w:r>
-      <w:proofErr w:type="spellEnd"/>
+      <w:r>
+        <w:rPr>
+          <w:rFonts w:eastAsiaTheme="minorEastAsia"/>
+        </w:rPr>
+        <w:t>[ 94%] Building CXX object src/CMakeFiles/mockcpp.dir/GlobalMockObject.cpp.o</w:t>
+      </w:r>
     </w:p>
     <w:p>
       <w:pPr>
@@ -1975,70 +1283,12 @@
           <w:rFonts w:eastAsiaTheme="minorEastAsia"/>
         </w:rPr>
       </w:pPr>
-      <w:proofErr w:type="gramStart"/>
-      <w:r>
-        <w:rPr>
-          <w:rFonts w:eastAsiaTheme="minorEastAsia"/>
-        </w:rPr>
-        <w:t>[ 95</w:t>
-      </w:r>
-      <w:proofErr w:type="gramEnd"/>
-      <w:r>
-        <w:rPr>
-          <w:rFonts w:eastAsiaTheme="minorEastAsia"/>
-        </w:rPr>
-        <w:t xml:space="preserve">%] Building CXX object </w:t>
-      </w:r>
-      <w:proofErr w:type="spellStart"/>
-      <w:r>
-        <w:rPr>
-          <w:rFonts w:eastAsiaTheme="minorEastAsia"/>
-        </w:rPr>
-        <w:t>src</w:t>
-      </w:r>
-      <w:proofErr w:type="spellEnd"/>
-      <w:r>
-        <w:rPr>
-          <w:rFonts w:eastAsiaTheme="minorEastAsia"/>
-        </w:rPr>
-        <w:t>/</w:t>
-      </w:r>
-      <w:proofErr w:type="spellStart"/>
-      <w:r>
-        <w:rPr>
-          <w:rFonts w:eastAsiaTheme="minorEastAsia"/>
-        </w:rPr>
-        <w:t>CMakeFiles</w:t>
-      </w:r>
-      <w:proofErr w:type="spellEnd"/>
-      <w:r>
-        <w:rPr>
-          <w:rFonts w:eastAsiaTheme="minorEastAsia"/>
-        </w:rPr>
-        <w:t>/</w:t>
-      </w:r>
-      <w:proofErr w:type="spellStart"/>
-      <w:r>
-        <w:rPr>
-          <w:rFonts w:eastAsiaTheme="minorEastAsia"/>
-        </w:rPr>
-        <w:t>mockcpp.dir</w:t>
-      </w:r>
-      <w:proofErr w:type="spellEnd"/>
-      <w:r>
-        <w:rPr>
-          <w:rFonts w:eastAsiaTheme="minorEastAsia"/>
-        </w:rPr>
-        <w:t>/</w:t>
-      </w:r>
-      <w:proofErr w:type="spellStart"/>
-      <w:r>
-        <w:rPr>
-          <w:rFonts w:eastAsiaTheme="minorEastAsia"/>
-        </w:rPr>
-        <w:t>JmpOnlyApiHook.cpp.o</w:t>
-      </w:r>
-      <w:proofErr w:type="spellEnd"/>
+      <w:r>
+        <w:rPr>
+          <w:rFonts w:eastAsiaTheme="minorEastAsia"/>
+        </w:rPr>
+        <w:t>[ 95%] Building CXX object src/CMakeFiles/mockcpp.dir/JmpOnlyApiHook.cpp.o</w:t>
+      </w:r>
     </w:p>
     <w:p>
       <w:pPr>
@@ -2048,70 +1298,12 @@
           <w:rFonts w:eastAsiaTheme="minorEastAsia"/>
         </w:rPr>
       </w:pPr>
-      <w:proofErr w:type="gramStart"/>
-      <w:r>
-        <w:rPr>
-          <w:rFonts w:eastAsiaTheme="minorEastAsia"/>
-        </w:rPr>
-        <w:t>[ 96</w:t>
-      </w:r>
-      <w:proofErr w:type="gramEnd"/>
-      <w:r>
-        <w:rPr>
-          <w:rFonts w:eastAsiaTheme="minorEastAsia"/>
-        </w:rPr>
-        <w:t xml:space="preserve">%] Building CXX object </w:t>
-      </w:r>
-      <w:proofErr w:type="spellStart"/>
-      <w:r>
-        <w:rPr>
-          <w:rFonts w:eastAsiaTheme="minorEastAsia"/>
-        </w:rPr>
-        <w:t>src</w:t>
-      </w:r>
-      <w:proofErr w:type="spellEnd"/>
-      <w:r>
-        <w:rPr>
-          <w:rFonts w:eastAsiaTheme="minorEastAsia"/>
-        </w:rPr>
-        <w:t>/</w:t>
-      </w:r>
-      <w:proofErr w:type="spellStart"/>
-      <w:r>
-        <w:rPr>
-          <w:rFonts w:eastAsiaTheme="minorEastAsia"/>
-        </w:rPr>
-        <w:t>CMakeFiles</w:t>
-      </w:r>
-      <w:proofErr w:type="spellEnd"/>
-      <w:r>
-        <w:rPr>
-          <w:rFonts w:eastAsiaTheme="minorEastAsia"/>
-        </w:rPr>
-        <w:t>/</w:t>
-      </w:r>
-      <w:proofErr w:type="spellStart"/>
-      <w:r>
-        <w:rPr>
-          <w:rFonts w:eastAsiaTheme="minorEastAsia"/>
-        </w:rPr>
-        <w:t>mockcpp.dir</w:t>
-      </w:r>
-      <w:proofErr w:type="spellEnd"/>
-      <w:r>
-        <w:rPr>
-          <w:rFonts w:eastAsiaTheme="minorEastAsia"/>
-        </w:rPr>
-        <w:t>/</w:t>
-      </w:r>
-      <w:proofErr w:type="spellStart"/>
-      <w:r>
-        <w:rPr>
-          <w:rFonts w:eastAsiaTheme="minorEastAsia"/>
-        </w:rPr>
-        <w:t>JmpCode.cpp.o</w:t>
-      </w:r>
-      <w:proofErr w:type="spellEnd"/>
+      <w:r>
+        <w:rPr>
+          <w:rFonts w:eastAsiaTheme="minorEastAsia"/>
+        </w:rPr>
+        <w:t>[ 96%] Building CXX object src/CMakeFiles/mockcpp.dir/JmpCode.cpp.o</w:t>
+      </w:r>
     </w:p>
     <w:p>
       <w:pPr>
@@ -2121,70 +1313,12 @@
           <w:rFonts w:eastAsiaTheme="minorEastAsia"/>
         </w:rPr>
       </w:pPr>
-      <w:proofErr w:type="gramStart"/>
-      <w:r>
-        <w:rPr>
-          <w:rFonts w:eastAsiaTheme="minorEastAsia"/>
-        </w:rPr>
-        <w:t>[ 97</w:t>
-      </w:r>
-      <w:proofErr w:type="gramEnd"/>
-      <w:r>
-        <w:rPr>
-          <w:rFonts w:eastAsiaTheme="minorEastAsia"/>
-        </w:rPr>
-        <w:t xml:space="preserve">%] Building CXX object </w:t>
-      </w:r>
-      <w:proofErr w:type="spellStart"/>
-      <w:r>
-        <w:rPr>
-          <w:rFonts w:eastAsiaTheme="minorEastAsia"/>
-        </w:rPr>
-        <w:t>src</w:t>
-      </w:r>
-      <w:proofErr w:type="spellEnd"/>
-      <w:r>
-        <w:rPr>
-          <w:rFonts w:eastAsiaTheme="minorEastAsia"/>
-        </w:rPr>
-        <w:t>/</w:t>
-      </w:r>
-      <w:proofErr w:type="spellStart"/>
-      <w:r>
-        <w:rPr>
-          <w:rFonts w:eastAsiaTheme="minorEastAsia"/>
-        </w:rPr>
-        <w:t>CMakeFiles</w:t>
-      </w:r>
-      <w:proofErr w:type="spellEnd"/>
-      <w:r>
-        <w:rPr>
-          <w:rFonts w:eastAsiaTheme="minorEastAsia"/>
-        </w:rPr>
-        <w:t>/</w:t>
-      </w:r>
-      <w:proofErr w:type="spellStart"/>
-      <w:r>
-        <w:rPr>
-          <w:rFonts w:eastAsiaTheme="minorEastAsia"/>
-        </w:rPr>
-        <w:t>mockcpp.dir</w:t>
-      </w:r>
-      <w:proofErr w:type="spellEnd"/>
-      <w:r>
-        <w:rPr>
-          <w:rFonts w:eastAsiaTheme="minorEastAsia"/>
-        </w:rPr>
-        <w:t>/</w:t>
-      </w:r>
-      <w:proofErr w:type="spellStart"/>
-      <w:r>
-        <w:rPr>
-          <w:rFonts w:eastAsiaTheme="minorEastAsia"/>
-        </w:rPr>
-        <w:t>ApiHook.cpp.o</w:t>
-      </w:r>
-      <w:proofErr w:type="spellEnd"/>
+      <w:r>
+        <w:rPr>
+          <w:rFonts w:eastAsiaTheme="minorEastAsia"/>
+        </w:rPr>
+        <w:t>[ 97%] Building CXX object src/CMakeFiles/mockcpp.dir/ApiHook.cpp.o</w:t>
+      </w:r>
     </w:p>
     <w:p>
       <w:pPr>
@@ -2194,19 +1328,11 @@
           <w:rFonts w:eastAsiaTheme="minorEastAsia"/>
         </w:rPr>
       </w:pPr>
-      <w:proofErr w:type="gramStart"/>
-      <w:r>
-        <w:rPr>
-          <w:rFonts w:eastAsiaTheme="minorEastAsia"/>
-        </w:rPr>
-        <w:t>[ 98</w:t>
-      </w:r>
-      <w:proofErr w:type="gramEnd"/>
-      <w:r>
-        <w:rPr>
-          <w:rFonts w:eastAsiaTheme="minorEastAsia"/>
-        </w:rPr>
-        <w:t>%] Building CXX object src/CMakeFiles/mockcpp.dir/ports/failure/stdexcept_report_failure.cpp.o</w:t>
+      <w:r>
+        <w:rPr>
+          <w:rFonts w:eastAsiaTheme="minorEastAsia"/>
+        </w:rPr>
+        <w:t>[ 98%] Building CXX object src/CMakeFiles/mockcpp.dir/ports/failure/stdexcept_report_failure.cpp.o</w:t>
       </w:r>
     </w:p>
     <w:p>
@@ -2221,58 +1347,8 @@
         <w:rPr>
           <w:rFonts w:eastAsiaTheme="minorEastAsia"/>
         </w:rPr>
-        <w:t xml:space="preserve">[100%] Building CXX object </w:t>
-      </w:r>
-      <w:proofErr w:type="spellStart"/>
-      <w:r>
-        <w:rPr>
-          <w:rFonts w:eastAsiaTheme="minorEastAsia"/>
-        </w:rPr>
-        <w:t>src</w:t>
-      </w:r>
-      <w:proofErr w:type="spellEnd"/>
-      <w:r>
-        <w:rPr>
-          <w:rFonts w:eastAsiaTheme="minorEastAsia"/>
-        </w:rPr>
-        <w:t>/</w:t>
-      </w:r>
-      <w:proofErr w:type="spellStart"/>
-      <w:r>
-        <w:rPr>
-          <w:rFonts w:eastAsiaTheme="minorEastAsia"/>
-        </w:rPr>
-        <w:t>CMakeFiles</w:t>
-      </w:r>
-      <w:proofErr w:type="spellEnd"/>
-      <w:r>
-        <w:rPr>
-          <w:rFonts w:eastAsiaTheme="minorEastAsia"/>
-        </w:rPr>
-        <w:t>/</w:t>
-      </w:r>
-      <w:proofErr w:type="spellStart"/>
-      <w:r>
-        <w:rPr>
-          <w:rFonts w:eastAsiaTheme="minorEastAsia"/>
-        </w:rPr>
-        <w:t>mockcpp.dir</w:t>
-      </w:r>
-      <w:proofErr w:type="spellEnd"/>
-      <w:r>
-        <w:rPr>
-          <w:rFonts w:eastAsiaTheme="minorEastAsia"/>
-        </w:rPr>
-        <w:t>/</w:t>
-      </w:r>
-      <w:proofErr w:type="spellStart"/>
-      <w:r>
-        <w:rPr>
-          <w:rFonts w:eastAsiaTheme="minorEastAsia"/>
-        </w:rPr>
-        <w:t>UnixCodeModifier.cpp.o</w:t>
-      </w:r>
-      <w:proofErr w:type="spellEnd"/>
+        <w:t>[100%] Building CXX object src/CMakeFiles/mockcpp.dir/UnixCodeModifier.cpp.o</w:t>
+      </w:r>
     </w:p>
     <w:p>
       <w:pPr>
@@ -2286,16 +1362,8 @@
         <w:rPr>
           <w:rFonts w:eastAsiaTheme="minorEastAsia"/>
         </w:rPr>
-        <w:t xml:space="preserve">Linking CXX static library </w:t>
-      </w:r>
-      <w:proofErr w:type="spellStart"/>
-      <w:r>
-        <w:rPr>
-          <w:rFonts w:eastAsiaTheme="minorEastAsia"/>
-        </w:rPr>
-        <w:t>libmockcpp.a</w:t>
-      </w:r>
-      <w:proofErr w:type="spellEnd"/>
+        <w:t>Linking CXX static library libmockcpp.a</w:t>
+      </w:r>
     </w:p>
     <w:p>
       <w:pPr>
@@ -2309,16 +1377,8 @@
         <w:rPr>
           <w:rFonts w:eastAsiaTheme="minorEastAsia"/>
         </w:rPr>
-        <w:t xml:space="preserve">[100%] Built target </w:t>
-      </w:r>
-      <w:proofErr w:type="spellStart"/>
-      <w:r>
-        <w:rPr>
-          <w:rFonts w:eastAsiaTheme="minorEastAsia"/>
-        </w:rPr>
-        <w:t>mockcpp</w:t>
-      </w:r>
-      <w:proofErr w:type="spellEnd"/>
+        <w:t>[100%] Built target mockcpp</w:t>
+      </w:r>
     </w:p>
     <w:sectPr>
       <w:pgSz w:w="11906" w:h="16838"/>

</xml_diff>